<commit_message>
Updated Resume Download File (PDF & DOCX)
</commit_message>
<xml_diff>
--- a/assets/Zachary_Swart_Resume.docx
+++ b/assets/Zachary_Swart_Resume.docx
@@ -23,24 +23,18 @@
           <w:szCs w:val="20"/>
         </w:rPr>
         <w:drawing>
-          <wp:anchor distT="0" distB="0" distL="114300" distR="114300" simplePos="0" relativeHeight="251665408" behindDoc="0" locked="0" layoutInCell="1" allowOverlap="1" wp14:anchorId="3743DC53" wp14:editId="41683B63">
+          <wp:anchor distT="0" distB="0" distL="114300" distR="114300" simplePos="0" relativeHeight="251667456" behindDoc="1" locked="0" layoutInCell="1" allowOverlap="1" wp14:anchorId="5E84E87F" wp14:editId="369E845D">
             <wp:simplePos x="0" y="0"/>
             <wp:positionH relativeFrom="margin">
-              <wp:posOffset>6129962</wp:posOffset>
+              <wp:posOffset>6080456</wp:posOffset>
             </wp:positionH>
             <wp:positionV relativeFrom="paragraph">
-              <wp:posOffset>38100</wp:posOffset>
+              <wp:posOffset>11430</wp:posOffset>
             </wp:positionV>
-            <wp:extent cx="590550" cy="590550"/>
-            <wp:effectExtent l="0" t="0" r="0" b="0"/>
+            <wp:extent cx="628153" cy="628153"/>
+            <wp:effectExtent l="0" t="0" r="635" b="635"/>
             <wp:wrapNone/>
-            <wp:docPr id="2046601990" name="Picture 1206603080" descr="A qr code on a white background&#10;&#10;AI-generated content may be incorrect.">
-              <a:extLst xmlns:a="http://schemas.openxmlformats.org/drawingml/2006/main">
-                <a:ext uri="{FF2B5EF4-FFF2-40B4-BE49-F238E27FC236}">
-                  <a16:creationId xmlns:a16="http://schemas.microsoft.com/office/drawing/2014/main" id="{1A1E923F-B4EC-43A5-8788-96668882B0A2}"/>
-                </a:ext>
-              </a:extLst>
-            </wp:docPr>
+            <wp:docPr id="1992027730" name="Picture 2" descr="A qr code on a white background&#10;&#10;AI-generated content may be incorrect."/>
             <wp:cNvGraphicFramePr>
               <a:graphicFrameLocks xmlns:a="http://schemas.openxmlformats.org/drawingml/2006/main" noChangeAspect="1"/>
             </wp:cNvGraphicFramePr>
@@ -48,7 +42,7 @@
               <a:graphicData uri="http://schemas.openxmlformats.org/drawingml/2006/picture">
                 <pic:pic xmlns:pic="http://schemas.openxmlformats.org/drawingml/2006/picture">
                   <pic:nvPicPr>
-                    <pic:cNvPr id="519495985" name="Picture 1206603080" descr="A qr code on a white background&#10;&#10;AI-generated content may be incorrect."/>
+                    <pic:cNvPr id="1992027730" name="Picture 2" descr="A qr code on a white background&#10;&#10;AI-generated content may be incorrect."/>
                     <pic:cNvPicPr/>
                   </pic:nvPicPr>
                   <pic:blipFill>
@@ -66,7 +60,7 @@
                   <pic:spPr>
                     <a:xfrm>
                       <a:off x="0" y="0"/>
-                      <a:ext cx="590550" cy="590550"/>
+                      <a:ext cx="628153" cy="628153"/>
                     </a:xfrm>
                     <a:prstGeom prst="rect">
                       <a:avLst/>
@@ -111,7 +105,39 @@
           <w:sz w:val="20"/>
           <w:szCs w:val="20"/>
         </w:rPr>
-        <w:t>(909) 225-3730 | zachswart03@gmail.com | linkedin.com/in/zacharyswart</w:t>
+        <w:t>(909) 225-3730 | zachswart03@gmail.com |</w:t>
+      </w:r>
+      <w:r>
+        <w:rPr>
+          <w:rFonts w:ascii="Segoe UI" w:hAnsi="Segoe UI" w:cs="Segoe UI"/>
+          <w:sz w:val="20"/>
+          <w:szCs w:val="20"/>
+        </w:rPr>
+        <w:t xml:space="preserve"> </w:t>
+      </w:r>
+      <w:r>
+        <w:rPr>
+          <w:rFonts w:ascii="Segoe UI" w:hAnsi="Segoe UI" w:cs="Segoe UI"/>
+          <w:sz w:val="20"/>
+          <w:szCs w:val="20"/>
+        </w:rPr>
+        <w:t>linkedin.com/in/zacharyswart</w:t>
+      </w:r>
+      <w:r>
+        <w:rPr>
+          <w:rFonts w:ascii="Segoe UI" w:hAnsi="Segoe UI" w:cs="Segoe UI"/>
+          <w:sz w:val="20"/>
+          <w:szCs w:val="20"/>
+        </w:rPr>
+        <w:t xml:space="preserve"> | </w:t>
+      </w:r>
+      <w:r>
+        <w:rPr>
+          <w:rFonts w:ascii="Segoe UI" w:hAnsi="Segoe UI" w:cs="Segoe UI"/>
+          <w:sz w:val="20"/>
+          <w:szCs w:val="20"/>
+        </w:rPr>
+        <w:t>zacharyswart.github.io</w:t>
       </w:r>
     </w:p>
     <w:p>
@@ -134,15 +160,15 @@
         <mc:AlternateContent>
           <mc:Choice Requires="wps">
             <w:drawing>
-              <wp:anchor distT="45720" distB="45720" distL="114300" distR="114300" simplePos="0" relativeHeight="251666432" behindDoc="0" locked="0" layoutInCell="1" allowOverlap="1" wp14:anchorId="56BB19A2" wp14:editId="62D33F6E">
+              <wp:anchor distT="45720" distB="45720" distL="114300" distR="114300" simplePos="0" relativeHeight="251666432" behindDoc="0" locked="0" layoutInCell="1" allowOverlap="1" wp14:anchorId="56BB19A2" wp14:editId="05BF80B7">
                 <wp:simplePos x="0" y="0"/>
                 <wp:positionH relativeFrom="margin">
-                  <wp:posOffset>5959475</wp:posOffset>
+                  <wp:align>right</wp:align>
                 </wp:positionH>
                 <wp:positionV relativeFrom="paragraph">
-                  <wp:posOffset>13970</wp:posOffset>
+                  <wp:posOffset>15847</wp:posOffset>
                 </wp:positionV>
-                <wp:extent cx="898714" cy="219848"/>
+                <wp:extent cx="962136" cy="219848"/>
                 <wp:effectExtent l="0" t="0" r="0" b="0"/>
                 <wp:wrapNone/>
                 <wp:docPr id="268835970" name="Text Box 2">
@@ -164,7 +190,7 @@
                       <wps:spPr bwMode="auto">
                         <a:xfrm>
                           <a:off x="0" y="0"/>
-                          <a:ext cx="898714" cy="219848"/>
+                          <a:ext cx="962136" cy="219848"/>
                         </a:xfrm>
                         <a:prstGeom prst="rect">
                           <a:avLst/>
@@ -194,23 +220,7 @@
                                 <w:sz w:val="16"/>
                                 <w:szCs w:val="16"/>
                               </w:rPr>
-                              <w:t xml:space="preserve">LinkedIn </w:t>
-                            </w:r>
-                            <w:r>
-                              <w:rPr>
-                                <w:rFonts w:ascii="Segoe UI" w:hAnsi="Segoe UI" w:cs="Segoe UI"/>
-                                <w:sz w:val="16"/>
-                                <w:szCs w:val="16"/>
-                              </w:rPr>
-                              <w:t>P</w:t>
-                            </w:r>
-                            <w:r>
-                              <w:rPr>
-                                <w:rFonts w:ascii="Segoe UI" w:hAnsi="Segoe UI" w:cs="Segoe UI"/>
-                                <w:sz w:val="16"/>
-                                <w:szCs w:val="16"/>
-                              </w:rPr>
-                              <w:t>rofile</w:t>
+                              <w:t>Portfolio Website</w:t>
                             </w:r>
                           </w:p>
                         </w:txbxContent>
@@ -236,7 +246,7 @@
                 <v:stroke joinstyle="miter"/>
                 <v:path gradientshapeok="t" o:connecttype="rect"/>
               </v:shapetype>
-              <v:shape id="Text Box 2" o:spid="_x0000_s1026" type="#_x0000_t202" style="position:absolute;margin-left:469.25pt;margin-top:1.1pt;width:70.75pt;height:17.3pt;z-index:251666432;visibility:visible;mso-wrap-style:square;mso-width-percent:0;mso-height-percent:0;mso-wrap-distance-left:9pt;mso-wrap-distance-top:3.6pt;mso-wrap-distance-right:9pt;mso-wrap-distance-bottom:3.6pt;mso-position-horizontal:absolute;mso-position-horizontal-relative:margin;mso-position-vertical:absolute;mso-position-vertical-relative:text;mso-width-percent:0;mso-height-percent:0;mso-width-relative:margin;mso-height-relative:margin;v-text-anchor:middle" o:gfxdata="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" filled="f" stroked="f" strokeweight=".5pt">
+              <v:shape id="Text Box 2" o:spid="_x0000_s1026" type="#_x0000_t202" style="position:absolute;margin-left:24.55pt;margin-top:1.25pt;width:75.75pt;height:17.3pt;z-index:251666432;visibility:visible;mso-wrap-style:square;mso-width-percent:0;mso-height-percent:0;mso-wrap-distance-left:9pt;mso-wrap-distance-top:3.6pt;mso-wrap-distance-right:9pt;mso-wrap-distance-bottom:3.6pt;mso-position-horizontal:right;mso-position-horizontal-relative:margin;mso-position-vertical:absolute;mso-position-vertical-relative:text;mso-width-percent:0;mso-height-percent:0;mso-width-relative:margin;mso-height-relative:margin;v-text-anchor:middle" o:gfxdata="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" filled="f" stroked="f" strokeweight=".5pt">
                 <v:textbox>
                   <w:txbxContent>
                     <w:p>
@@ -254,23 +264,7 @@
                           <w:sz w:val="16"/>
                           <w:szCs w:val="16"/>
                         </w:rPr>
-                        <w:t xml:space="preserve">LinkedIn </w:t>
-                      </w:r>
-                      <w:r>
-                        <w:rPr>
-                          <w:rFonts w:ascii="Segoe UI" w:hAnsi="Segoe UI" w:cs="Segoe UI"/>
-                          <w:sz w:val="16"/>
-                          <w:szCs w:val="16"/>
-                        </w:rPr>
-                        <w:t>P</w:t>
-                      </w:r>
-                      <w:r>
-                        <w:rPr>
-                          <w:rFonts w:ascii="Segoe UI" w:hAnsi="Segoe UI" w:cs="Segoe UI"/>
-                          <w:sz w:val="16"/>
-                          <w:szCs w:val="16"/>
-                        </w:rPr>
-                        <w:t>rofile</w:t>
+                        <w:t>Portfolio Website</w:t>
                       </w:r>
                     </w:p>
                   </w:txbxContent>
@@ -828,6 +822,7 @@
         </w:rPr>
         <w:t xml:space="preserve"> + </w:t>
       </w:r>
+      <w:proofErr w:type="spellStart"/>
       <w:r>
         <w:rPr>
           <w:rFonts w:ascii="Segoe UI" w:hAnsi="Segoe UI" w:cs="Segoe UI"/>
@@ -838,6 +833,7 @@
         </w:rPr>
         <w:t>TrueNAS</w:t>
       </w:r>
+      <w:proofErr w:type="spellEnd"/>
       <w:r>
         <w:rPr>
           <w:rFonts w:ascii="Segoe UI" w:hAnsi="Segoe UI" w:cs="Segoe UI"/>
@@ -2165,17 +2161,7 @@
           <w:sz w:val="20"/>
           <w:szCs w:val="20"/>
         </w:rPr>
-        <w:t xml:space="preserve">  |  CSS</w:t>
-      </w:r>
-      <w:r>
-        <w:rPr>
-          <w:rFonts w:ascii="Segoe UI" w:hAnsi="Segoe UI" w:cs="Segoe UI"/>
-          <w:b/>
-          <w:bCs/>
-          <w:sz w:val="20"/>
-          <w:szCs w:val="20"/>
-        </w:rPr>
-        <w:t xml:space="preserve"> </w:t>
+        <w:t xml:space="preserve">  |  CSS </w:t>
       </w:r>
       <w:r>
         <w:rPr>

</xml_diff>